<commit_message>
feat(lab01): add temp report
</commit_message>
<xml_diff>
--- a/lab01/report/report.docx
+++ b/lab01/report/report.docx
@@ -7,65 +7,59 @@
         <w:pStyle w:val="Title"/>
       </w:pPr>
       <w:r>
-        <w:t xml:space="preserve">Шаблон</w:t>
+        <w:t xml:space="preserve">Отчёт</w:t>
       </w:r>
       <w:r>
         <w:t xml:space="preserve"> </w:t>
       </w:r>
       <w:r>
-        <w:t xml:space="preserve">отчёта</w:t>
+        <w:t xml:space="preserve">по</w:t>
       </w:r>
       <w:r>
         <w:t xml:space="preserve"> </w:t>
       </w:r>
       <w:r>
-        <w:t xml:space="preserve">по</w:t>
+        <w:t xml:space="preserve">лабораторной</w:t>
       </w:r>
       <w:r>
         <w:t xml:space="preserve"> </w:t>
       </w:r>
       <w:r>
-        <w:t xml:space="preserve">лабораторной</w:t>
+        <w:t xml:space="preserve">работе</w:t>
+      </w:r>
+    </w:p>
+    <w:p>
+      <w:pPr>
+        <w:pStyle w:val="Subtitle"/>
+      </w:pPr>
+      <w:r>
+        <w:t xml:space="preserve">Лабораторная</w:t>
       </w:r>
       <w:r>
         <w:t xml:space="preserve"> </w:t>
       </w:r>
       <w:r>
-        <w:t xml:space="preserve">работе</w:t>
-      </w:r>
-    </w:p>
-    <w:p>
-      <w:pPr>
-        <w:pStyle w:val="Subtitle"/>
-      </w:pPr>
-      <w:r>
-        <w:t xml:space="preserve">Простейший</w:t>
+        <w:t xml:space="preserve">№1</w:t>
+      </w:r>
+    </w:p>
+    <w:p>
+      <w:pPr>
+        <w:pStyle w:val="Author"/>
+      </w:pPr>
+      <w:r>
+        <w:t xml:space="preserve">Шемякин</w:t>
       </w:r>
       <w:r>
         <w:t xml:space="preserve"> </w:t>
       </w:r>
       <w:r>
-        <w:t xml:space="preserve">вариант</w:t>
-      </w:r>
-    </w:p>
-    <w:p>
-      <w:pPr>
-        <w:pStyle w:val="Author"/>
-      </w:pPr>
-      <w:r>
-        <w:t xml:space="preserve">Дмитрий</w:t>
+        <w:t xml:space="preserve">Алексей</w:t>
       </w:r>
       <w:r>
         <w:t xml:space="preserve"> </w:t>
       </w:r>
       <w:r>
-        <w:t xml:space="preserve">Сергеевич</w:t>
-      </w:r>
-      <w:r>
-        <w:t xml:space="preserve"> </w:t>
-      </w:r>
-      <w:r>
-        <w:t xml:space="preserve">Кулябов</w:t>
+        <w:t xml:space="preserve">Александрович</w:t>
       </w:r>
     </w:p>
     <w:sdt>
@@ -108,45 +102,13 @@
         <w:pStyle w:val="FirstParagraph"/>
       </w:pPr>
       <w:r>
-        <w:t xml:space="preserve">Здесь приводится формулировка цели лабораторной работы. Формулировки</w:t>
+        <w:t xml:space="preserve">Научиться использовать git, а также познакомиться</w:t>
       </w:r>
       <w:r>
         <w:t xml:space="preserve"> </w:t>
       </w:r>
       <w:r>
-        <w:t xml:space="preserve">цели для каждой лабораторной работы приведены в методических</w:t>
-      </w:r>
-      <w:r>
-        <w:t xml:space="preserve"> </w:t>
-      </w:r>
-      <w:r>
-        <w:t xml:space="preserve">указаниях.</w:t>
-      </w:r>
-    </w:p>
-    <w:p>
-      <w:pPr>
-        <w:pStyle w:val="BodyText"/>
-      </w:pPr>
-      <w:r>
-        <w:t xml:space="preserve">Цель данного шаблона — максимально упростить подготовку отчётов по</w:t>
-      </w:r>
-      <w:r>
-        <w:t xml:space="preserve"> </w:t>
-      </w:r>
-      <w:r>
-        <w:t xml:space="preserve">лабораторным работам. Модифицируя данный шаблон, студенты смогут без</w:t>
-      </w:r>
-      <w:r>
-        <w:t xml:space="preserve"> </w:t>
-      </w:r>
-      <w:r>
-        <w:t xml:space="preserve">труда подготовить отчёт по лабораторным работам, а также познакомиться</w:t>
-      </w:r>
-      <w:r>
-        <w:t xml:space="preserve"> </w:t>
-      </w:r>
-      <w:r>
-        <w:t xml:space="preserve">с основными возможностями разметки Markdown.</w:t>
+        <w:t xml:space="preserve">с основными возможностями разметки Markdown для оформления отчётов.</w:t>
       </w:r>
     </w:p>
     <w:bookmarkEnd w:id="20"/>
@@ -164,17 +126,23 @@
         <w:pStyle w:val="FirstParagraph"/>
       </w:pPr>
       <w:r>
-        <w:t xml:space="preserve">Здесь приводится описание задания в соответствии с рекомендациями</w:t>
+        <w:t xml:space="preserve">Создать Git репозиторий, придерживаясь структуры рабочего пространства.</w:t>
       </w:r>
       <w:r>
         <w:t xml:space="preserve"> </w:t>
       </w:r>
       <w:r>
-        <w:t xml:space="preserve">методического пособия и выданным вариантом.</w:t>
+        <w:t xml:space="preserve">Написать отчет по лабораторной работе в Markdown.</w:t>
+      </w:r>
+      <w:r>
+        <w:t xml:space="preserve"> </w:t>
+      </w:r>
+      <w:r>
+        <w:t xml:space="preserve">Загрузить в репозиторий отчёт в формате: docx и pdf.</w:t>
       </w:r>
     </w:p>
     <w:bookmarkEnd w:id="21"/>
-    <w:bookmarkStart w:id="24" w:name="выполнение-лабораторной-работы"/>
+    <w:bookmarkStart w:id="26" w:name="выполнение-лабораторной-работы"/>
     <w:p>
       <w:pPr>
         <w:pStyle w:val="Heading1"/>
@@ -188,7 +156,7 @@
         <w:pStyle w:val="FirstParagraph"/>
       </w:pPr>
       <w:r>
-        <w:t xml:space="preserve">Описываются проведённые действия, в качестве иллюстрации даётся ссылка на иллюстрацию (рис. 1)</w:t>
+        <w:t xml:space="preserve">Создал структуру рабочего пространства (рис. 1)</w:t>
       </w:r>
     </w:p>
     <w:p>
@@ -199,14 +167,14 @@
       <w:r>
         <w:drawing>
           <wp:inline>
-            <wp:extent cx="5334000" cy="4000499"/>
+            <wp:extent cx="5111014" cy="3003082"/>
             <wp:effectExtent b="0" l="0" r="0" t="0"/>
-            <wp:docPr descr="Figure 1: Название рисунка" title="" id="1" name="Picture"/>
+            <wp:docPr descr="Figure 1: Рабочее пространство" title="" id="1" name="Picture"/>
             <a:graphic>
               <a:graphicData uri="http://schemas.openxmlformats.org/drawingml/2006/picture">
                 <pic:pic>
                   <pic:nvPicPr>
-                    <pic:cNvPr descr="image/placeimg_800_600_tech.jpg" id="0" name="Picture"/>
+                    <pic:cNvPr descr="image/Снимок%20экрана%202.png" id="0" name="Picture"/>
                     <pic:cNvPicPr>
                       <a:picLocks noChangeArrowheads="1" noChangeAspect="1"/>
                     </pic:cNvPicPr>
@@ -220,7 +188,7 @@
                   <pic:spPr bwMode="auto">
                     <a:xfrm>
                       <a:off x="0" y="0"/>
-                      <a:ext cx="5334000" cy="4000499"/>
+                      <a:ext cx="5111014" cy="3003082"/>
                     </a:xfrm>
                     <a:prstGeom prst="rect">
                       <a:avLst/>
@@ -245,11 +213,76 @@
         <w:pStyle w:val="ImageCaption"/>
       </w:pPr>
       <w:r>
-        <w:t xml:space="preserve">Figure 1: Название рисунка</w:t>
-      </w:r>
-    </w:p>
-    <w:bookmarkEnd w:id="24"/>
-    <w:bookmarkStart w:id="25" w:name="выводы"/>
+        <w:t xml:space="preserve">Figure 1: Рабочее пространство</w:t>
+      </w:r>
+    </w:p>
+    <w:p>
+      <w:pPr>
+        <w:pStyle w:val="BodyText"/>
+      </w:pPr>
+      <w:r>
+        <w:t xml:space="preserve">Создал репозиторий 2020_2021_mathmod, сделал первые коммиты и запушил шаблоны отчёта и презентации. (рис. 2)</w:t>
+      </w:r>
+    </w:p>
+    <w:p>
+      <w:pPr>
+        <w:pStyle w:val="CaptionedFigure"/>
+      </w:pPr>
+      <w:bookmarkStart w:id="25" w:name="fig:002"/>
+      <w:r>
+        <w:drawing>
+          <wp:inline>
+            <wp:extent cx="5334000" cy="4076219"/>
+            <wp:effectExtent b="0" l="0" r="0" t="0"/>
+            <wp:docPr descr="Figure 2: Созданный репозиторий" title="" id="1" name="Picture"/>
+            <a:graphic>
+              <a:graphicData uri="http://schemas.openxmlformats.org/drawingml/2006/picture">
+                <pic:pic>
+                  <pic:nvPicPr>
+                    <pic:cNvPr descr="image/Снимок%20экрана%201.png" id="0" name="Picture"/>
+                    <pic:cNvPicPr>
+                      <a:picLocks noChangeArrowheads="1" noChangeAspect="1"/>
+                    </pic:cNvPicPr>
+                  </pic:nvPicPr>
+                  <pic:blipFill>
+                    <a:blip r:embed="rId24"/>
+                    <a:stretch>
+                      <a:fillRect/>
+                    </a:stretch>
+                  </pic:blipFill>
+                  <pic:spPr bwMode="auto">
+                    <a:xfrm>
+                      <a:off x="0" y="0"/>
+                      <a:ext cx="5334000" cy="4076219"/>
+                    </a:xfrm>
+                    <a:prstGeom prst="rect">
+                      <a:avLst/>
+                    </a:prstGeom>
+                    <a:noFill/>
+                    <a:ln w="9525">
+                      <a:noFill/>
+                      <a:headEnd/>
+                      <a:tailEnd/>
+                    </a:ln>
+                  </pic:spPr>
+                </pic:pic>
+              </a:graphicData>
+            </a:graphic>
+          </wp:inline>
+        </w:drawing>
+      </w:r>
+      <w:bookmarkEnd w:id="25"/>
+    </w:p>
+    <w:p>
+      <w:pPr>
+        <w:pStyle w:val="ImageCaption"/>
+      </w:pPr>
+      <w:r>
+        <w:t xml:space="preserve">Figure 2: Созданный репозиторий</w:t>
+      </w:r>
+    </w:p>
+    <w:bookmarkEnd w:id="26"/>
+    <w:bookmarkStart w:id="27" w:name="выводы"/>
     <w:p>
       <w:pPr>
         <w:pStyle w:val="Heading1"/>
@@ -263,10 +296,16 @@
         <w:pStyle w:val="FirstParagraph"/>
       </w:pPr>
       <w:r>
-        <w:t xml:space="preserve">Здесь кратко описываются итоги проделанной работы.</w:t>
-      </w:r>
-    </w:p>
-    <w:bookmarkEnd w:id="25"/>
+        <w:t xml:space="preserve">Мы научились использовать git, а также познакомиться</w:t>
+      </w:r>
+      <w:r>
+        <w:t xml:space="preserve"> </w:t>
+      </w:r>
+      <w:r>
+        <w:t xml:space="preserve">с основными возможностями разметки Markdown для оформления отчётов.</w:t>
+      </w:r>
+    </w:p>
+    <w:bookmarkEnd w:id="27"/>
     <w:sectPr/>
   </w:body>
 </w:document>

</xml_diff>

<commit_message>
feat(lab01): add final report/presentation
</commit_message>
<xml_diff>
--- a/lab01/report/report.docx
+++ b/lab01/report/report.docx
@@ -140,14 +140,200 @@
       <w:r>
         <w:t xml:space="preserve">Загрузить в репозиторий отчёт в формате: docx и pdf.</w:t>
       </w:r>
+      <w:r>
+        <w:t xml:space="preserve"> </w:t>
+      </w:r>
+      <w:r>
+        <w:t xml:space="preserve">Сделать презентацию.</w:t>
+      </w:r>
     </w:p>
     <w:bookmarkEnd w:id="21"/>
-    <w:bookmarkStart w:id="26" w:name="выполнение-лабораторной-работы"/>
+    <w:bookmarkStart w:id="22" w:name="теоретическая-справка"/>
     <w:p>
       <w:pPr>
         <w:pStyle w:val="Heading1"/>
       </w:pPr>
       <w:r>
+        <w:t xml:space="preserve">Теоретическая справка</w:t>
+      </w:r>
+    </w:p>
+    <w:p>
+      <w:pPr>
+        <w:pStyle w:val="FirstParagraph"/>
+      </w:pPr>
+      <w:r>
+        <w:t xml:space="preserve">GitHub — онлайн-хостинг репозиториев, обладающий всеми функциями системы контроля версий и функциональностью управления (в него входит всё то, что поддерживает Git). Вместе с Git он даёт разработчикам возможность сохранять их код онлайн, а затем взаимодействовать с другими разработчиками в разных проектах.</w:t>
+      </w:r>
+    </w:p>
+    <w:p>
+      <w:pPr>
+        <w:pStyle w:val="BodyText"/>
+      </w:pPr>
+      <w:r>
+        <w:t xml:space="preserve">Git — это инструмент, позволяющий реализовать распределённую систему контроля версий.</w:t>
+      </w:r>
+    </w:p>
+    <w:p>
+      <w:pPr>
+        <w:pStyle w:val="BodyText"/>
+      </w:pPr>
+      <w:r>
+        <w:t xml:space="preserve">GitHub — это сервис для проектов, использующих Git.</w:t>
+      </w:r>
+    </w:p>
+    <w:p>
+      <w:pPr>
+        <w:pStyle w:val="BodyText"/>
+      </w:pPr>
+      <w:r>
+        <w:t xml:space="preserve">Репозиторий — каталог файловой системы, в котором могут находится: файлы журналов конфигураций и операций, выполняемых над репозиторием, а также сами контролируемые файлы.</w:t>
+      </w:r>
+    </w:p>
+    <w:p>
+      <w:pPr>
+        <w:pStyle w:val="BodyText"/>
+      </w:pPr>
+      <w:r>
+        <w:t xml:space="preserve">Репозиторий бывает:</w:t>
+      </w:r>
+    </w:p>
+    <w:p>
+      <w:pPr>
+        <w:numPr>
+          <w:ilvl w:val="0"/>
+          <w:numId w:val="1001"/>
+        </w:numPr>
+        <w:pStyle w:val="Compact"/>
+      </w:pPr>
+      <w:r>
+        <w:t xml:space="preserve">локальный (расположен непосредственно в памяти компьютера разработчика, в нем происходит разработка и фиксация изменений, после чего можно отправить на удалённый репозиторий).</w:t>
+      </w:r>
+    </w:p>
+    <w:p>
+      <w:pPr>
+        <w:numPr>
+          <w:ilvl w:val="0"/>
+          <w:numId w:val="1001"/>
+        </w:numPr>
+        <w:pStyle w:val="Compact"/>
+      </w:pPr>
+      <w:r>
+        <w:t xml:space="preserve">удалённый (находится на сервере, может быть приватным – доступным ограниченному числу лиц, и публичным – open source).</w:t>
+      </w:r>
+    </w:p>
+    <w:p>
+      <w:pPr>
+        <w:pStyle w:val="FirstParagraph"/>
+      </w:pPr>
+      <w:r>
+        <w:t xml:space="preserve">В GitHub входит:</w:t>
+      </w:r>
+    </w:p>
+    <w:p>
+      <w:pPr>
+        <w:numPr>
+          <w:ilvl w:val="0"/>
+          <w:numId w:val="1002"/>
+        </w:numPr>
+        <w:pStyle w:val="Compact"/>
+      </w:pPr>
+      <w:r>
+        <w:t xml:space="preserve">система контроля доступа.</w:t>
+      </w:r>
+    </w:p>
+    <w:p>
+      <w:pPr>
+        <w:numPr>
+          <w:ilvl w:val="0"/>
+          <w:numId w:val="1002"/>
+        </w:numPr>
+        <w:pStyle w:val="Compact"/>
+      </w:pPr>
+      <w:r>
+        <w:t xml:space="preserve">багтрекинг (отслеживание истории действий над файлами и, при необходимости, переход на более ранние версии).</w:t>
+      </w:r>
+    </w:p>
+    <w:p>
+      <w:pPr>
+        <w:numPr>
+          <w:ilvl w:val="0"/>
+          <w:numId w:val="1002"/>
+        </w:numPr>
+        <w:pStyle w:val="Compact"/>
+      </w:pPr>
+      <w:r>
+        <w:t xml:space="preserve">возможность управлять задачами и справками для проектов.</w:t>
+      </w:r>
+    </w:p>
+    <w:p>
+      <w:pPr>
+        <w:pStyle w:val="FirstParagraph"/>
+      </w:pPr>
+      <w:r>
+        <w:t xml:space="preserve">Термины:</w:t>
+      </w:r>
+    </w:p>
+    <w:p>
+      <w:pPr>
+        <w:numPr>
+          <w:ilvl w:val="0"/>
+          <w:numId w:val="1003"/>
+        </w:numPr>
+        <w:pStyle w:val="Compact"/>
+      </w:pPr>
+      <w:r>
+        <w:t xml:space="preserve">Запушить =</w:t>
+      </w:r>
+      <w:r>
+        <w:t xml:space="preserve"> </w:t>
+      </w:r>
+      <w:r>
+        <w:t xml:space="preserve">‘</w:t>
+      </w:r>
+      <w:r>
+        <w:t xml:space="preserve">git push</w:t>
+      </w:r>
+      <w:r>
+        <w:t xml:space="preserve">’</w:t>
+      </w:r>
+      <w:r>
+        <w:t xml:space="preserve">. Команда git push используется для выгрузки содержимого локального репозитория в удаленный репозиторий. Она позволяет передать коммиты из локального репозитория в удаленный.</w:t>
+      </w:r>
+    </w:p>
+    <w:p>
+      <w:pPr>
+        <w:numPr>
+          <w:ilvl w:val="0"/>
+          <w:numId w:val="1003"/>
+        </w:numPr>
+        <w:pStyle w:val="Compact"/>
+      </w:pPr>
+      <w:r>
+        <w:t xml:space="preserve">Закоммитить =</w:t>
+      </w:r>
+      <w:r>
+        <w:t xml:space="preserve"> </w:t>
+      </w:r>
+      <w:r>
+        <w:t xml:space="preserve">‘</w:t>
+      </w:r>
+      <w:r>
+        <w:t xml:space="preserve">git commit</w:t>
+      </w:r>
+      <w:r>
+        <w:t xml:space="preserve">’</w:t>
+      </w:r>
+      <w:r>
+        <w:t xml:space="preserve">. Команда git commit фиксирует изменения любых файлов, входящих в репозиторий.</w:t>
+      </w:r>
+    </w:p>
+    <w:bookmarkEnd w:id="22"/>
+    <w:bookmarkStart w:id="34" w:name="выполнение-лабораторной-работы"/>
+    <w:p>
+      <w:pPr>
+        <w:pStyle w:val="Heading1"/>
+      </w:pPr>
+      <w:r>
         <w:t xml:space="preserve">Выполнение лабораторной работы</w:t>
       </w:r>
     </w:p>
@@ -156,14 +342,14 @@
         <w:pStyle w:val="FirstParagraph"/>
       </w:pPr>
       <w:r>
-        <w:t xml:space="preserve">Создал структуру рабочего пространства (рис. 1)</w:t>
+        <w:t xml:space="preserve">Создали для удобства структуру рабочего пространства (рис. 1)</w:t>
       </w:r>
     </w:p>
     <w:p>
       <w:pPr>
         <w:pStyle w:val="CaptionedFigure"/>
       </w:pPr>
-      <w:bookmarkStart w:id="23" w:name="fig:001"/>
+      <w:bookmarkStart w:id="24" w:name="fig:001"/>
       <w:r>
         <w:drawing>
           <wp:inline>
@@ -180,7 +366,7 @@
                     </pic:cNvPicPr>
                   </pic:nvPicPr>
                   <pic:blipFill>
-                    <a:blip r:embed="rId22"/>
+                    <a:blip r:embed="rId23"/>
                     <a:stretch>
                       <a:fillRect/>
                     </a:stretch>
@@ -206,7 +392,7 @@
           </wp:inline>
         </w:drawing>
       </w:r>
-      <w:bookmarkEnd w:id="23"/>
+      <w:bookmarkEnd w:id="24"/>
     </w:p>
     <w:p>
       <w:pPr>
@@ -221,20 +407,20 @@
         <w:pStyle w:val="BodyText"/>
       </w:pPr>
       <w:r>
-        <w:t xml:space="preserve">Создал репозиторий 2020_2021_mathmod, сделал первые коммиты и запушил шаблоны отчёта и презентации. (рис. 2)</w:t>
+        <w:t xml:space="preserve">Создали репозиторий 2020_2021_mathmod, сделали первые коммиты и запушили шаблоны отчёта и презентации. (рис. 2)</w:t>
       </w:r>
     </w:p>
     <w:p>
       <w:pPr>
         <w:pStyle w:val="CaptionedFigure"/>
       </w:pPr>
-      <w:bookmarkStart w:id="25" w:name="fig:002"/>
+      <w:bookmarkStart w:id="26" w:name="fig:002"/>
       <w:r>
         <w:drawing>
           <wp:inline>
             <wp:extent cx="5334000" cy="4076219"/>
             <wp:effectExtent b="0" l="0" r="0" t="0"/>
-            <wp:docPr descr="Figure 2: Созданный репозиторий" title="" id="1" name="Picture"/>
+            <wp:docPr descr="Figure 2: Github: Созданный репозиторий" title="" id="1" name="Picture"/>
             <a:graphic>
               <a:graphicData uri="http://schemas.openxmlformats.org/drawingml/2006/picture">
                 <pic:pic>
@@ -245,7 +431,7 @@
                     </pic:cNvPicPr>
                   </pic:nvPicPr>
                   <pic:blipFill>
-                    <a:blip r:embed="rId24"/>
+                    <a:blip r:embed="rId25"/>
                     <a:stretch>
                       <a:fillRect/>
                     </a:stretch>
@@ -271,18 +457,278 @@
           </wp:inline>
         </w:drawing>
       </w:r>
-      <w:bookmarkEnd w:id="25"/>
+      <w:bookmarkEnd w:id="26"/>
     </w:p>
     <w:p>
       <w:pPr>
         <w:pStyle w:val="ImageCaption"/>
       </w:pPr>
       <w:r>
-        <w:t xml:space="preserve">Figure 2: Созданный репозиторий</w:t>
-      </w:r>
-    </w:p>
-    <w:bookmarkEnd w:id="26"/>
-    <w:bookmarkStart w:id="27" w:name="выводы"/>
+        <w:t xml:space="preserve">Figure 2: Github: Созданный репозиторий</w:t>
+      </w:r>
+    </w:p>
+    <w:p>
+      <w:pPr>
+        <w:pStyle w:val="BodyText"/>
+      </w:pPr>
+      <w:r>
+        <w:t xml:space="preserve">Написали сейчас отчёт и решили его запушить. Сначала проверяем состояние в консоли. (рис. 3)</w:t>
+      </w:r>
+    </w:p>
+    <w:p>
+      <w:pPr>
+        <w:pStyle w:val="CaptionedFigure"/>
+      </w:pPr>
+      <w:bookmarkStart w:id="28" w:name="fig:003"/>
+      <w:r>
+        <w:drawing>
+          <wp:inline>
+            <wp:extent cx="5334000" cy="4406065"/>
+            <wp:effectExtent b="0" l="0" r="0" t="0"/>
+            <wp:docPr descr="Figure 3: Проверка состояния в консоли: git status" title="" id="1" name="Picture"/>
+            <a:graphic>
+              <a:graphicData uri="http://schemas.openxmlformats.org/drawingml/2006/picture">
+                <pic:pic>
+                  <pic:nvPicPr>
+                    <pic:cNvPr descr="image/Снимок%20экрана%203.png" id="0" name="Picture"/>
+                    <pic:cNvPicPr>
+                      <a:picLocks noChangeArrowheads="1" noChangeAspect="1"/>
+                    </pic:cNvPicPr>
+                  </pic:nvPicPr>
+                  <pic:blipFill>
+                    <a:blip r:embed="rId27"/>
+                    <a:stretch>
+                      <a:fillRect/>
+                    </a:stretch>
+                  </pic:blipFill>
+                  <pic:spPr bwMode="auto">
+                    <a:xfrm>
+                      <a:off x="0" y="0"/>
+                      <a:ext cx="5334000" cy="4406065"/>
+                    </a:xfrm>
+                    <a:prstGeom prst="rect">
+                      <a:avLst/>
+                    </a:prstGeom>
+                    <a:noFill/>
+                    <a:ln w="9525">
+                      <a:noFill/>
+                      <a:headEnd/>
+                      <a:tailEnd/>
+                    </a:ln>
+                  </pic:spPr>
+                </pic:pic>
+              </a:graphicData>
+            </a:graphic>
+          </wp:inline>
+        </w:drawing>
+      </w:r>
+      <w:bookmarkEnd w:id="28"/>
+    </w:p>
+    <w:p>
+      <w:pPr>
+        <w:pStyle w:val="ImageCaption"/>
+      </w:pPr>
+      <w:r>
+        <w:t xml:space="preserve">Figure 3: Проверка состояния в консоли: git status</w:t>
+      </w:r>
+    </w:p>
+    <w:p>
+      <w:pPr>
+        <w:pStyle w:val="BodyText"/>
+      </w:pPr>
+      <w:r>
+        <w:t xml:space="preserve">Добавляем все файлы в локальный репозиторий. Проверяем состояние. (рис. 4)</w:t>
+      </w:r>
+    </w:p>
+    <w:p>
+      <w:pPr>
+        <w:pStyle w:val="CaptionedFigure"/>
+      </w:pPr>
+      <w:bookmarkStart w:id="30" w:name="fig:004"/>
+      <w:r>
+        <w:drawing>
+          <wp:inline>
+            <wp:extent cx="5334000" cy="5339913"/>
+            <wp:effectExtent b="0" l="0" r="0" t="0"/>
+            <wp:docPr descr="Figure 4: Консоль: git add и git status" title="" id="1" name="Picture"/>
+            <a:graphic>
+              <a:graphicData uri="http://schemas.openxmlformats.org/drawingml/2006/picture">
+                <pic:pic>
+                  <pic:nvPicPr>
+                    <pic:cNvPr descr="image/Снимок%20экрана%204.png" id="0" name="Picture"/>
+                    <pic:cNvPicPr>
+                      <a:picLocks noChangeArrowheads="1" noChangeAspect="1"/>
+                    </pic:cNvPicPr>
+                  </pic:nvPicPr>
+                  <pic:blipFill>
+                    <a:blip r:embed="rId29"/>
+                    <a:stretch>
+                      <a:fillRect/>
+                    </a:stretch>
+                  </pic:blipFill>
+                  <pic:spPr bwMode="auto">
+                    <a:xfrm>
+                      <a:off x="0" y="0"/>
+                      <a:ext cx="5334000" cy="5339913"/>
+                    </a:xfrm>
+                    <a:prstGeom prst="rect">
+                      <a:avLst/>
+                    </a:prstGeom>
+                    <a:noFill/>
+                    <a:ln w="9525">
+                      <a:noFill/>
+                      <a:headEnd/>
+                      <a:tailEnd/>
+                    </a:ln>
+                  </pic:spPr>
+                </pic:pic>
+              </a:graphicData>
+            </a:graphic>
+          </wp:inline>
+        </w:drawing>
+      </w:r>
+      <w:bookmarkEnd w:id="30"/>
+    </w:p>
+    <w:p>
+      <w:pPr>
+        <w:pStyle w:val="ImageCaption"/>
+      </w:pPr>
+      <w:r>
+        <w:t xml:space="preserve">Figure 4: Консоль: git add и git status</w:t>
+      </w:r>
+    </w:p>
+    <w:p>
+      <w:pPr>
+        <w:pStyle w:val="BodyText"/>
+      </w:pPr>
+      <w:r>
+        <w:t xml:space="preserve">Делаем коммит. Делаем пуш на ветку мастер. (рис. 5)</w:t>
+      </w:r>
+    </w:p>
+    <w:p>
+      <w:pPr>
+        <w:pStyle w:val="CaptionedFigure"/>
+      </w:pPr>
+      <w:bookmarkStart w:id="31" w:name="fig:005"/>
+      <w:r>
+        <w:drawing>
+          <wp:inline>
+            <wp:extent cx="5334000" cy="5339913"/>
+            <wp:effectExtent b="0" l="0" r="0" t="0"/>
+            <wp:docPr descr="Figure 5: Консоль: git commit и git push" title="" id="1" name="Picture"/>
+            <a:graphic>
+              <a:graphicData uri="http://schemas.openxmlformats.org/drawingml/2006/picture">
+                <pic:pic>
+                  <pic:nvPicPr>
+                    <pic:cNvPr descr="image/Снимок%20экрана%204.png" id="0" name="Picture"/>
+                    <pic:cNvPicPr>
+                      <a:picLocks noChangeArrowheads="1" noChangeAspect="1"/>
+                    </pic:cNvPicPr>
+                  </pic:nvPicPr>
+                  <pic:blipFill>
+                    <a:blip r:embed="rId29"/>
+                    <a:stretch>
+                      <a:fillRect/>
+                    </a:stretch>
+                  </pic:blipFill>
+                  <pic:spPr bwMode="auto">
+                    <a:xfrm>
+                      <a:off x="0" y="0"/>
+                      <a:ext cx="5334000" cy="5339913"/>
+                    </a:xfrm>
+                    <a:prstGeom prst="rect">
+                      <a:avLst/>
+                    </a:prstGeom>
+                    <a:noFill/>
+                    <a:ln w="9525">
+                      <a:noFill/>
+                      <a:headEnd/>
+                      <a:tailEnd/>
+                    </a:ln>
+                  </pic:spPr>
+                </pic:pic>
+              </a:graphicData>
+            </a:graphic>
+          </wp:inline>
+        </w:drawing>
+      </w:r>
+      <w:bookmarkEnd w:id="31"/>
+    </w:p>
+    <w:p>
+      <w:pPr>
+        <w:pStyle w:val="ImageCaption"/>
+      </w:pPr>
+      <w:r>
+        <w:t xml:space="preserve">Figure 5: Консоль: git commit и git push</w:t>
+      </w:r>
+    </w:p>
+    <w:p>
+      <w:pPr>
+        <w:pStyle w:val="BodyText"/>
+      </w:pPr>
+      <w:r>
+        <w:t xml:space="preserve">Заходим на гитхаб и проверяем коммит. (рис. 6)</w:t>
+      </w:r>
+    </w:p>
+    <w:p>
+      <w:pPr>
+        <w:pStyle w:val="CaptionedFigure"/>
+      </w:pPr>
+      <w:bookmarkStart w:id="33" w:name="fig:006"/>
+      <w:r>
+        <w:drawing>
+          <wp:inline>
+            <wp:extent cx="5334000" cy="2932637"/>
+            <wp:effectExtent b="0" l="0" r="0" t="0"/>
+            <wp:docPr descr="Figure 6: Github: новый коммит" title="" id="1" name="Picture"/>
+            <a:graphic>
+              <a:graphicData uri="http://schemas.openxmlformats.org/drawingml/2006/picture">
+                <pic:pic>
+                  <pic:nvPicPr>
+                    <pic:cNvPr descr="image/Снимок%20экрана%206.png" id="0" name="Picture"/>
+                    <pic:cNvPicPr>
+                      <a:picLocks noChangeArrowheads="1" noChangeAspect="1"/>
+                    </pic:cNvPicPr>
+                  </pic:nvPicPr>
+                  <pic:blipFill>
+                    <a:blip r:embed="rId32"/>
+                    <a:stretch>
+                      <a:fillRect/>
+                    </a:stretch>
+                  </pic:blipFill>
+                  <pic:spPr bwMode="auto">
+                    <a:xfrm>
+                      <a:off x="0" y="0"/>
+                      <a:ext cx="5334000" cy="2932637"/>
+                    </a:xfrm>
+                    <a:prstGeom prst="rect">
+                      <a:avLst/>
+                    </a:prstGeom>
+                    <a:noFill/>
+                    <a:ln w="9525">
+                      <a:noFill/>
+                      <a:headEnd/>
+                      <a:tailEnd/>
+                    </a:ln>
+                  </pic:spPr>
+                </pic:pic>
+              </a:graphicData>
+            </a:graphic>
+          </wp:inline>
+        </w:drawing>
+      </w:r>
+      <w:bookmarkEnd w:id="33"/>
+    </w:p>
+    <w:p>
+      <w:pPr>
+        <w:pStyle w:val="ImageCaption"/>
+      </w:pPr>
+      <w:r>
+        <w:t xml:space="preserve">Figure 6: Github: новый коммит</w:t>
+      </w:r>
+    </w:p>
+    <w:bookmarkEnd w:id="34"/>
+    <w:bookmarkStart w:id="35" w:name="выводы"/>
     <w:p>
       <w:pPr>
         <w:pStyle w:val="Heading1"/>
@@ -296,7 +742,7 @@
         <w:pStyle w:val="FirstParagraph"/>
       </w:pPr>
       <w:r>
-        <w:t xml:space="preserve">Мы научились использовать git, а также познакомиться</w:t>
+        <w:t xml:space="preserve">Мы научились использовать git, а также познакомились</w:t>
       </w:r>
       <w:r>
         <w:t xml:space="preserve"> </w:t>
@@ -305,7 +751,7 @@
         <w:t xml:space="preserve">с основными возможностями разметки Markdown для оформления отчётов.</w:t>
       </w:r>
     </w:p>
-    <w:bookmarkEnd w:id="27"/>
+    <w:bookmarkEnd w:id="35"/>
     <w:sectPr/>
   </w:body>
 </w:document>
@@ -412,8 +858,93 @@
       </w:pPr>
     </w:lvl>
   </w:abstractNum>
+  <w:abstractNum w:abstractNumId="991">
+    <w:nsid w:val="ea454b4c"/>
+    <w:multiLevelType w:val="multilevel"/>
+    <w:lvl w:ilvl="0">
+      <w:numFmt w:val="bullet"/>
+      <w:lvlText w:val="•"/>
+      <w:lvlJc w:val="left"/>
+      <w:pPr>
+        <w:ind w:left="720" w:hanging="480"/>
+      </w:pPr>
+    </w:lvl>
+    <w:lvl w:ilvl="1">
+      <w:numFmt w:val="bullet"/>
+      <w:lvlText w:val="–"/>
+      <w:lvlJc w:val="left"/>
+      <w:pPr>
+        <w:ind w:left="1440" w:hanging="480"/>
+      </w:pPr>
+    </w:lvl>
+    <w:lvl w:ilvl="2">
+      <w:numFmt w:val="bullet"/>
+      <w:lvlText w:val="•"/>
+      <w:lvlJc w:val="left"/>
+      <w:pPr>
+        <w:ind w:left="2160" w:hanging="480"/>
+      </w:pPr>
+    </w:lvl>
+    <w:lvl w:ilvl="3">
+      <w:numFmt w:val="bullet"/>
+      <w:lvlText w:val="–"/>
+      <w:lvlJc w:val="left"/>
+      <w:pPr>
+        <w:ind w:left="2880" w:hanging="480"/>
+      </w:pPr>
+    </w:lvl>
+    <w:lvl w:ilvl="4">
+      <w:numFmt w:val="bullet"/>
+      <w:lvlText w:val="•"/>
+      <w:lvlJc w:val="left"/>
+      <w:pPr>
+        <w:ind w:left="3600" w:hanging="480"/>
+      </w:pPr>
+    </w:lvl>
+    <w:lvl w:ilvl="5">
+      <w:numFmt w:val="bullet"/>
+      <w:lvlText w:val="–"/>
+      <w:lvlJc w:val="left"/>
+      <w:pPr>
+        <w:ind w:left="4320" w:hanging="480"/>
+      </w:pPr>
+    </w:lvl>
+    <w:lvl w:ilvl="6">
+      <w:numFmt w:val="bullet"/>
+      <w:lvlText w:val="•"/>
+      <w:lvlJc w:val="left"/>
+      <w:pPr>
+        <w:ind w:left="5040" w:hanging="480"/>
+      </w:pPr>
+    </w:lvl>
+    <w:lvl w:ilvl="7">
+      <w:numFmt w:val="bullet"/>
+      <w:lvlText w:val="–"/>
+      <w:lvlJc w:val="left"/>
+      <w:pPr>
+        <w:ind w:left="5760" w:hanging="480"/>
+      </w:pPr>
+    </w:lvl>
+    <w:lvl w:ilvl="8">
+      <w:numFmt w:val="bullet"/>
+      <w:lvlText w:val="•"/>
+      <w:lvlJc w:val="left"/>
+      <w:pPr>
+        <w:ind w:left="6480" w:hanging="480"/>
+      </w:pPr>
+    </w:lvl>
+  </w:abstractNum>
   <w:num w:numId="1000">
     <w:abstractNumId w:val="990"/>
+  </w:num>
+  <w:num w:numId="1001">
+    <w:abstractNumId w:val="991"/>
+  </w:num>
+  <w:num w:numId="1002">
+    <w:abstractNumId w:val="991"/>
+  </w:num>
+  <w:num w:numId="1003">
+    <w:abstractNumId w:val="991"/>
   </w:num>
 </w:numbering>
 </file>

</xml_diff>